<commit_message>
writing basic story in 1-page GDD
</commit_message>
<xml_diff>
--- a/documentation/GDD-One-Sheet.docx
+++ b/documentation/GDD-One-Sheet.docx
@@ -139,10 +139,52 @@
     </w:p>
     <w:p>
       <w:r>
-        <w:rPr>
-          <w:highlight w:val="yellow"/>
-        </w:rPr>
-        <w:t>Focusing on Gameplay</w:t>
+        <w:t xml:space="preserve">You start out as a human child (early teens) in a small village. You live with your parents and spend your time doing chores and playing with friends your own age. At some point, you discover that you may have extraordinary powers </w:t>
+      </w:r>
+      <w:r>
+        <w:t>[</w:t>
+      </w:r>
+      <w:r>
+        <w:t xml:space="preserve">This can possibly be branching, where you learn about one of the elements and that becomes your </w:t>
+      </w:r>
+      <w:r>
+        <w:t xml:space="preserve">initial </w:t>
+      </w:r>
+      <w:r>
+        <w:t>“type</w:t>
+      </w:r>
+      <w:r>
+        <w:t>/class</w:t>
+      </w:r>
+      <w:r>
+        <w:t>”</w:t>
+      </w:r>
+      <w:r>
+        <w:t>]</w:t>
+      </w:r>
+      <w:r>
+        <w:t>. Someone teaches you about your powers (drawing and casting) but their knowledge is relatively limited.</w:t>
+      </w:r>
+    </w:p>
+    <w:p>
+      <w:r>
+        <w:t>Depending on which elemental type was learned, you can use it to help fellow villagers (quests).</w:t>
+      </w:r>
+      <w:r>
+        <w:t xml:space="preserve"> [Consider making quests able to be completed in multiple ways so that they are relevant regardless of which element type was learned] </w:t>
+      </w:r>
+    </w:p>
+    <w:p>
+      <w:r>
+        <w:t>As your powers grow, you will have to leave the village for some reason and will begin to learn to harness the other basic elements.</w:t>
+      </w:r>
+    </w:p>
+    <w:p>
+      <w:r>
+        <w:t xml:space="preserve">Eventually you will learn about the Life and Death elements and how to use them. You will need to choose which side to align yourself with [or perhaps remain neutral]. </w:t>
+      </w:r>
+      <w:r>
+        <w:t>Life in not necessarily “good”, just as Death is not “bad”, but they both have their own agenda. While they are not exactly enemies, they do have specific goals that may, at times, be opposed to one another.</w:t>
       </w:r>
     </w:p>
     <w:p>
@@ -150,6 +192,7 @@
         <w:pStyle w:val="Heading1"/>
       </w:pPr>
       <w:r>
+        <w:lastRenderedPageBreak/>
         <w:t>Gameplay Modes</w:t>
       </w:r>
     </w:p>
@@ -187,17 +230,40 @@
       </w:r>
     </w:p>
     <w:p>
-      <w:r>
-        <w:rPr>
-          <w:highlight w:val="yellow"/>
-        </w:rPr>
-        <w:t>Competition</w:t>
-      </w:r>
-    </w:p>
-    <w:p>
-      <w:pPr>
-        <w:pStyle w:val="Heading1"/>
-      </w:pPr>
+      <w:pPr>
+        <w:pStyle w:val="ListParagraph"/>
+        <w:numPr>
+          <w:ilvl w:val="0"/>
+          <w:numId w:val="1"/>
+        </w:numPr>
+      </w:pPr>
+      <w:r>
+        <w:t>Dungeon Siege</w:t>
+      </w:r>
+    </w:p>
+    <w:p>
+      <w:pPr>
+        <w:pStyle w:val="ListParagraph"/>
+        <w:numPr>
+          <w:ilvl w:val="0"/>
+          <w:numId w:val="1"/>
+        </w:numPr>
+      </w:pPr>
+      <w:r>
+        <w:t>Diablo</w:t>
+      </w:r>
+    </w:p>
+    <w:p>
+      <w:pPr>
+        <w:pStyle w:val="ListParagraph"/>
+        <w:numPr>
+          <w:ilvl w:val="0"/>
+          <w:numId w:val="1"/>
+        </w:numPr>
+      </w:pPr>
+      <w:r>
+        <w:t>Gothic</w:t>
+      </w:r>
     </w:p>
     <w:p>
       <w:pPr>

</xml_diff>